<commit_message>
Use case descriptions atualizado com especialização.
</commit_message>
<xml_diff>
--- a/Project/Phase 2/Sprint4/Vasco Malta/Use_Case_Descriptions.docx
+++ b/Project/Phase 2/Sprint4/Vasco Malta/Use_Case_Descriptions.docx
@@ -10,7 +10,6 @@
           <w:b/>
           <w:sz w:val="40"/>
           <w:szCs w:val="40"/>
-          <w:lang w:val="en-US"/>
         </w:rPr>
       </w:pPr>
       <w:r>
@@ -18,17 +17,25 @@
           <w:b/>
           <w:sz w:val="40"/>
           <w:szCs w:val="40"/>
-          <w:lang w:val="en-US"/>
-        </w:rPr>
-        <w:t>Use Case Descriptions</w:t>
-      </w:r>
+        </w:rPr>
+        <w:t xml:space="preserve">Use Case </w:t>
+      </w:r>
+      <w:proofErr w:type="spellStart"/>
+      <w:r>
+        <w:rPr>
+          <w:b/>
+          <w:sz w:val="40"/>
+          <w:szCs w:val="40"/>
+        </w:rPr>
+        <w:t>Descriptions</w:t>
+      </w:r>
+      <w:proofErr w:type="spellEnd"/>
     </w:p>
     <w:p>
       <w:pPr>
         <w:spacing w:before="240"/>
         <w:rPr>
           <w:bCs/>
-          <w:lang w:val="en-US"/>
         </w:rPr>
       </w:pPr>
     </w:p>
@@ -100,10 +107,216 @@
         <w:t>Id:</w:t>
       </w:r>
       <w:r>
+        <w:t xml:space="preserve"> 88</w:t>
+      </w:r>
+    </w:p>
+    <w:p>
+      <w:pPr>
+        <w:spacing w:before="240"/>
+      </w:pPr>
+      <w:r>
+        <w:rPr>
+          <w:b/>
+        </w:rPr>
+        <w:t>Descrição:</w:t>
+      </w:r>
+      <w:r>
+        <w:t xml:space="preserve"> Utilizador tenta adicionar um recurso a uma dada tarefa.</w:t>
+      </w:r>
+    </w:p>
+    <w:p>
+      <w:pPr>
+        <w:spacing w:before="240"/>
+      </w:pPr>
+    </w:p>
+    <w:p>
+      <w:pPr>
+        <w:spacing w:before="240"/>
+      </w:pPr>
+      <w:r>
+        <w:rPr>
+          <w:b/>
+        </w:rPr>
+        <w:t>Nome:</w:t>
+      </w:r>
+      <w:r>
+        <w:t xml:space="preserve"> Receber Pop</w:t>
+      </w:r>
+      <w:r>
+        <w:t>-up</w:t>
+      </w:r>
+    </w:p>
+    <w:p>
+      <w:pPr>
+        <w:spacing w:before="240"/>
+      </w:pPr>
+      <w:r>
+        <w:rPr>
+          <w:b/>
+        </w:rPr>
+        <w:t>Id:</w:t>
+      </w:r>
+      <w:r>
+        <w:t xml:space="preserve"> 89</w:t>
+      </w:r>
+    </w:p>
+    <w:p>
+      <w:pPr>
+        <w:spacing w:before="240"/>
+      </w:pPr>
+      <w:r>
+        <w:rPr>
+          <w:b/>
+        </w:rPr>
+        <w:t>Descrição:</w:t>
+      </w:r>
+      <w:r>
+        <w:t xml:space="preserve"> Utilizador recebe um pop-up</w:t>
+      </w:r>
+      <w:r>
+        <w:t xml:space="preserve"> ao adicionar um recurso a uma dada tarefa</w:t>
+      </w:r>
+      <w:r>
+        <w:t>.</w:t>
+      </w:r>
+    </w:p>
+    <w:p>
+      <w:pPr>
+        <w:spacing w:before="240"/>
+      </w:pPr>
+    </w:p>
+    <w:p>
+      <w:pPr>
+        <w:spacing w:before="240"/>
+      </w:pPr>
+      <w:r>
+        <w:rPr>
+          <w:b/>
+        </w:rPr>
+        <w:t>Nome:</w:t>
+      </w:r>
+      <w:r>
+        <w:t xml:space="preserve"> Receber Pop</w:t>
+      </w:r>
+      <w:r>
+        <w:t>-up Férias</w:t>
+      </w:r>
+    </w:p>
+    <w:p>
+      <w:pPr>
+        <w:spacing w:before="240"/>
+      </w:pPr>
+      <w:r>
+        <w:rPr>
+          <w:b/>
+        </w:rPr>
+        <w:t>Id:</w:t>
+      </w:r>
+      <w:r>
+        <w:t xml:space="preserve"> 90</w:t>
+      </w:r>
+    </w:p>
+    <w:p>
+      <w:pPr>
+        <w:spacing w:before="240"/>
+      </w:pPr>
+      <w:r>
+        <w:rPr>
+          <w:b/>
+        </w:rPr>
+        <w:t>Descrição:</w:t>
+      </w:r>
+      <w:r>
+        <w:t xml:space="preserve"> Utilizador recebe um pop-up ao adicionar um recurso que está de férias a uma dada tarefa.</w:t>
+      </w:r>
+    </w:p>
+    <w:p>
+      <w:pPr>
+        <w:spacing w:before="240"/>
+      </w:pPr>
+    </w:p>
+    <w:p>
+      <w:pPr>
+        <w:spacing w:before="240"/>
+      </w:pPr>
+      <w:r>
+        <w:rPr>
+          <w:b/>
+        </w:rPr>
+        <w:t>Nome:</w:t>
+      </w:r>
+      <w:r>
+        <w:t xml:space="preserve"> Receber Pop-up Sobrec</w:t>
+      </w:r>
+      <w:r>
+        <w:t>arga</w:t>
+      </w:r>
+    </w:p>
+    <w:p>
+      <w:pPr>
+        <w:spacing w:before="240"/>
+      </w:pPr>
+      <w:r>
+        <w:rPr>
+          <w:b/>
+        </w:rPr>
+        <w:t>Id:</w:t>
+      </w:r>
+      <w:r>
+        <w:t xml:space="preserve"> 91</w:t>
+      </w:r>
+    </w:p>
+    <w:p>
+      <w:pPr>
+        <w:spacing w:before="240"/>
+      </w:pPr>
+      <w:r>
+        <w:rPr>
+          <w:b/>
+        </w:rPr>
+        <w:t>Descrição:</w:t>
+      </w:r>
+      <w:r>
+        <w:t xml:space="preserve"> Utilizador recebe um pop-up ao adicionar um recurso a uma dada tarefa que causa sobrecarga.</w:t>
+      </w:r>
+    </w:p>
+    <w:p>
+      <w:pPr>
+        <w:spacing w:before="240"/>
+      </w:pPr>
+    </w:p>
+    <w:p>
+      <w:pPr>
+        <w:spacing w:before="240"/>
+      </w:pPr>
+      <w:r>
+        <w:rPr>
+          <w:b/>
+        </w:rPr>
+        <w:t>Nome:</w:t>
+      </w:r>
+      <w:r>
         <w:t xml:space="preserve"> </w:t>
       </w:r>
       <w:r>
-        <w:t>88</w:t>
+        <w:t>Responder ao</w:t>
+      </w:r>
+      <w:r>
+        <w:t xml:space="preserve"> Pop-up </w:t>
+      </w:r>
+    </w:p>
+    <w:p>
+      <w:pPr>
+        <w:spacing w:before="240"/>
+      </w:pPr>
+      <w:r>
+        <w:rPr>
+          <w:b/>
+        </w:rPr>
+        <w:t>Id:</w:t>
+      </w:r>
+      <w:r>
+        <w:t xml:space="preserve"> 92</w:t>
       </w:r>
     </w:p>
     <w:p>
@@ -117,273 +330,7 @@
         <w:t>Descrição:</w:t>
       </w:r>
       <w:r>
-        <w:t xml:space="preserve"> </w:t>
-      </w:r>
-      <w:r>
-        <w:t>Utilizador tenta adicionar um recurso a uma dada tarefa.</w:t>
-      </w:r>
-    </w:p>
-    <w:p>
-      <w:pPr>
-        <w:spacing w:before="240"/>
-      </w:pPr>
-    </w:p>
-    <w:p>
-      <w:pPr>
-        <w:spacing w:before="240"/>
-      </w:pPr>
-      <w:r>
-        <w:rPr>
-          <w:b/>
-        </w:rPr>
-        <w:t>Nome:</w:t>
-      </w:r>
-      <w:r>
-        <w:t xml:space="preserve"> Receber Pop</w:t>
-      </w:r>
-      <w:r>
-        <w:t>-up</w:t>
-      </w:r>
-    </w:p>
-    <w:p>
-      <w:pPr>
-        <w:spacing w:before="240"/>
-      </w:pPr>
-      <w:r>
-        <w:rPr>
-          <w:b/>
-        </w:rPr>
-        <w:t>Id:</w:t>
-      </w:r>
-      <w:r>
-        <w:t xml:space="preserve"> 8</w:t>
-      </w:r>
-      <w:r>
-        <w:t>9</w:t>
-      </w:r>
-    </w:p>
-    <w:p>
-      <w:pPr>
-        <w:spacing w:before="240"/>
-      </w:pPr>
-      <w:r>
-        <w:rPr>
-          <w:b/>
-        </w:rPr>
-        <w:t>Descrição:</w:t>
-      </w:r>
-      <w:r>
-        <w:t xml:space="preserve"> Utilizador </w:t>
-      </w:r>
-      <w:r>
-        <w:t>recebe um pop-up</w:t>
-      </w:r>
-      <w:r>
-        <w:t xml:space="preserve"> ao adicionar um recurso a uma dada tarefa</w:t>
-      </w:r>
-      <w:r>
-        <w:t>.</w:t>
-      </w:r>
-    </w:p>
-    <w:p>
-      <w:pPr>
-        <w:spacing w:before="240"/>
-      </w:pPr>
-    </w:p>
-    <w:p>
-      <w:pPr>
-        <w:spacing w:before="240"/>
-      </w:pPr>
-      <w:r>
-        <w:rPr>
-          <w:b/>
-        </w:rPr>
-        <w:t>Nome:</w:t>
-      </w:r>
-      <w:r>
-        <w:t xml:space="preserve"> Receber Pop</w:t>
-      </w:r>
-      <w:r>
-        <w:t>-up</w:t>
-      </w:r>
-      <w:r>
-        <w:t xml:space="preserve"> Férias</w:t>
-      </w:r>
-    </w:p>
-    <w:p>
-      <w:pPr>
-        <w:spacing w:before="240"/>
-      </w:pPr>
-      <w:r>
-        <w:rPr>
-          <w:b/>
-        </w:rPr>
-        <w:t>Id:</w:t>
-      </w:r>
-      <w:r>
-        <w:t xml:space="preserve"> </w:t>
-      </w:r>
-      <w:r>
-        <w:t>90</w:t>
-      </w:r>
-    </w:p>
-    <w:p>
-      <w:pPr>
-        <w:spacing w:before="240"/>
-      </w:pPr>
-      <w:r>
-        <w:rPr>
-          <w:b/>
-        </w:rPr>
-        <w:t>Descrição:</w:t>
-      </w:r>
-      <w:r>
-        <w:t xml:space="preserve"> Utilizador recebe um pop-up ao adicionar um recurso</w:t>
-      </w:r>
-      <w:r>
-        <w:t xml:space="preserve"> que está de férias</w:t>
-      </w:r>
-      <w:r>
-        <w:t xml:space="preserve"> a uma dada tarefa</w:t>
-      </w:r>
-      <w:r>
-        <w:t>.</w:t>
-      </w:r>
-    </w:p>
-    <w:p>
-      <w:pPr>
-        <w:spacing w:before="240"/>
-      </w:pPr>
-    </w:p>
-    <w:p>
-      <w:pPr>
-        <w:spacing w:before="240"/>
-      </w:pPr>
-      <w:r>
-        <w:rPr>
-          <w:b/>
-        </w:rPr>
-        <w:t>Nome:</w:t>
-      </w:r>
-      <w:r>
-        <w:t xml:space="preserve"> Receber Pop-up </w:t>
-      </w:r>
-      <w:r>
-        <w:t>Sobrec</w:t>
-      </w:r>
-      <w:r>
-        <w:t>arga</w:t>
-      </w:r>
-    </w:p>
-    <w:p>
-      <w:pPr>
-        <w:spacing w:before="240"/>
-      </w:pPr>
-      <w:r>
-        <w:rPr>
-          <w:b/>
-        </w:rPr>
-        <w:t>Id:</w:t>
-      </w:r>
-      <w:r>
-        <w:t xml:space="preserve"> 9</w:t>
-      </w:r>
-      <w:r>
-        <w:t>1</w:t>
-      </w:r>
-    </w:p>
-    <w:p>
-      <w:pPr>
-        <w:spacing w:before="240"/>
-      </w:pPr>
-      <w:r>
-        <w:rPr>
-          <w:b/>
-        </w:rPr>
-        <w:t>Descrição:</w:t>
-      </w:r>
-      <w:r>
-        <w:t xml:space="preserve"> Utilizador recebe um pop-up ao adicionar um recurso a uma dada tarefa</w:t>
-      </w:r>
-      <w:r>
-        <w:t xml:space="preserve"> que causa sobrecarga</w:t>
-      </w:r>
-      <w:r>
-        <w:t>.</w:t>
-      </w:r>
-    </w:p>
-    <w:p>
-      <w:pPr>
-        <w:spacing w:before="240"/>
-      </w:pPr>
-    </w:p>
-    <w:p>
-      <w:pPr>
-        <w:spacing w:before="240"/>
-      </w:pPr>
-      <w:r>
-        <w:rPr>
-          <w:b/>
-        </w:rPr>
-        <w:t>Nome:</w:t>
-      </w:r>
-      <w:r>
-        <w:t xml:space="preserve"> </w:t>
-      </w:r>
-      <w:r>
-        <w:t>Responder ao</w:t>
-      </w:r>
-      <w:r>
-        <w:t xml:space="preserve"> Pop-up </w:t>
-      </w:r>
-    </w:p>
-    <w:p>
-      <w:pPr>
-        <w:spacing w:before="240"/>
-      </w:pPr>
-      <w:r>
-        <w:rPr>
-          <w:b/>
-        </w:rPr>
-        <w:t>Id:</w:t>
-      </w:r>
-      <w:r>
-        <w:t xml:space="preserve"> 9</w:t>
-      </w:r>
-      <w:r>
-        <w:t>2</w:t>
-      </w:r>
-    </w:p>
-    <w:p>
-      <w:pPr>
-        <w:spacing w:before="240"/>
-      </w:pPr>
-      <w:r>
-        <w:rPr>
-          <w:b/>
-        </w:rPr>
-        <w:t>Descrição:</w:t>
-      </w:r>
-      <w:r>
-        <w:t xml:space="preserve"> Utilizador </w:t>
-      </w:r>
-      <w:r>
-        <w:t>responde</w:t>
-      </w:r>
-      <w:r>
-        <w:t xml:space="preserve"> </w:t>
-      </w:r>
-      <w:r>
-        <w:t>ao</w:t>
-      </w:r>
-      <w:r>
-        <w:t xml:space="preserve"> pop-up </w:t>
-      </w:r>
-      <w:r>
-        <w:t>recebido</w:t>
-      </w:r>
-      <w:r>
-        <w:t>.</w:t>
+        <w:t xml:space="preserve"> Utilizador responde ao pop-up recebido.</w:t>
       </w:r>
     </w:p>
     <w:p>
@@ -423,10 +370,460 @@
         <w:t>Id:</w:t>
       </w:r>
       <w:r>
+        <w:t xml:space="preserve"> 93</w:t>
+      </w:r>
+    </w:p>
+    <w:p>
+      <w:pPr>
+        <w:spacing w:before="240"/>
+      </w:pPr>
+      <w:r>
+        <w:rPr>
+          <w:b/>
+        </w:rPr>
+        <w:t>Descrição:</w:t>
+      </w:r>
+      <w:r>
+        <w:t xml:space="preserve"> Utilizador responde ao pop-up recebido cancelando-o.</w:t>
+      </w:r>
+    </w:p>
+    <w:p>
+      <w:pPr>
+        <w:spacing w:before="240"/>
+        <w:rPr>
+          <w:bCs/>
+          <w:i/>
+          <w:iCs/>
+        </w:rPr>
+      </w:pPr>
+      <w:r>
+        <w:rPr>
+          <w:b/>
+        </w:rPr>
+        <w:t xml:space="preserve">Especializa: </w:t>
+      </w:r>
+      <w:r>
+        <w:rPr>
+          <w:bCs/>
+          <w:i/>
+          <w:iCs/>
+        </w:rPr>
+        <w:t>Responder ao Pop-up</w:t>
+      </w:r>
+    </w:p>
+    <w:p>
+      <w:pPr>
+        <w:spacing w:before="240"/>
+      </w:pPr>
+    </w:p>
+    <w:p>
+      <w:pPr>
+        <w:spacing w:before="240"/>
+      </w:pPr>
+    </w:p>
+    <w:p>
+      <w:pPr>
+        <w:spacing w:before="240"/>
+      </w:pPr>
+      <w:r>
+        <w:rPr>
+          <w:b/>
+        </w:rPr>
+        <w:t>Nome:</w:t>
+      </w:r>
+      <w:r>
+        <w:t xml:space="preserve"> </w:t>
+      </w:r>
+      <w:r>
+        <w:t>Responder sim</w:t>
+      </w:r>
+      <w:r>
+        <w:t xml:space="preserve"> </w:t>
+      </w:r>
+    </w:p>
+    <w:p>
+      <w:pPr>
+        <w:spacing w:before="240"/>
+      </w:pPr>
+      <w:r>
+        <w:rPr>
+          <w:b/>
+        </w:rPr>
+        <w:t>Id:</w:t>
+      </w:r>
+      <w:r>
+        <w:t xml:space="preserve"> 94</w:t>
+      </w:r>
+    </w:p>
+    <w:p>
+      <w:pPr>
+        <w:spacing w:before="240"/>
+      </w:pPr>
+      <w:r>
+        <w:rPr>
+          <w:b/>
+        </w:rPr>
+        <w:t>Descrição:</w:t>
+      </w:r>
+      <w:r>
+        <w:t xml:space="preserve"> Utilizador responde ao pop-up recebido respondendo que sim.</w:t>
+      </w:r>
+    </w:p>
+    <w:p>
+      <w:pPr>
+        <w:spacing w:before="240"/>
+        <w:rPr>
+          <w:bCs/>
+          <w:i/>
+          <w:iCs/>
+        </w:rPr>
+      </w:pPr>
+      <w:r>
+        <w:rPr>
+          <w:b/>
+        </w:rPr>
+        <w:t xml:space="preserve">Especializa: </w:t>
+      </w:r>
+      <w:r>
+        <w:rPr>
+          <w:bCs/>
+          <w:i/>
+          <w:iCs/>
+        </w:rPr>
+        <w:t>Responder ao Pop-up</w:t>
+      </w:r>
+    </w:p>
+    <w:p>
+      <w:pPr>
+        <w:spacing w:before="240"/>
+      </w:pPr>
+    </w:p>
+    <w:p>
+      <w:pPr>
+        <w:spacing w:before="240"/>
+        <w:rPr>
+          <w:b/>
+        </w:rPr>
+      </w:pPr>
+    </w:p>
+    <w:p>
+      <w:pPr>
+        <w:spacing w:before="240"/>
+      </w:pPr>
+      <w:r>
+        <w:rPr>
+          <w:b/>
+        </w:rPr>
+        <w:t>Nome:</w:t>
+      </w:r>
+      <w:r>
+        <w:t xml:space="preserve"> </w:t>
+      </w:r>
+      <w:r>
+        <w:t>Responder não</w:t>
+      </w:r>
+      <w:r>
+        <w:t xml:space="preserve"> </w:t>
+      </w:r>
+    </w:p>
+    <w:p>
+      <w:pPr>
+        <w:spacing w:before="240"/>
+      </w:pPr>
+      <w:r>
+        <w:rPr>
+          <w:b/>
+        </w:rPr>
+        <w:t>Id:</w:t>
+      </w:r>
+      <w:r>
+        <w:t xml:space="preserve"> 95</w:t>
+      </w:r>
+    </w:p>
+    <w:p>
+      <w:pPr>
+        <w:spacing w:before="240"/>
+      </w:pPr>
+      <w:r>
+        <w:rPr>
+          <w:b/>
+        </w:rPr>
+        <w:t>Descrição:</w:t>
+      </w:r>
+      <w:r>
+        <w:t xml:space="preserve"> Utilizador responde ao pop-up recebido respondendo que não.</w:t>
+      </w:r>
+    </w:p>
+    <w:p>
+      <w:pPr>
+        <w:spacing w:before="240"/>
+        <w:rPr>
+          <w:bCs/>
+          <w:i/>
+          <w:iCs/>
+        </w:rPr>
+      </w:pPr>
+      <w:r>
+        <w:rPr>
+          <w:b/>
+        </w:rPr>
+        <w:t xml:space="preserve">Especializa: </w:t>
+      </w:r>
+      <w:r>
+        <w:rPr>
+          <w:bCs/>
+          <w:i/>
+          <w:iCs/>
+        </w:rPr>
+        <w:t>Responder ao Pop-up</w:t>
+      </w:r>
+    </w:p>
+    <w:p>
+      <w:pPr>
+        <w:spacing w:before="240"/>
+      </w:pPr>
+    </w:p>
+    <w:p>
+      <w:pPr>
+        <w:spacing w:before="240"/>
+      </w:pPr>
+    </w:p>
+    <w:p>
+      <w:pPr>
+        <w:spacing w:before="240"/>
+      </w:pPr>
+      <w:r>
+        <w:rPr>
+          <w:b/>
+        </w:rPr>
+        <w:t>Nome:</w:t>
+      </w:r>
+      <w:r>
+        <w:t xml:space="preserve"> </w:t>
+      </w:r>
+      <w:r>
+        <w:t>Adicionar recurso à tarefa.</w:t>
+      </w:r>
+      <w:r>
+        <w:t xml:space="preserve"> </w:t>
+      </w:r>
+    </w:p>
+    <w:p>
+      <w:pPr>
+        <w:spacing w:before="240"/>
+      </w:pPr>
+      <w:r>
+        <w:rPr>
+          <w:b/>
+        </w:rPr>
+        <w:t>Id:</w:t>
+      </w:r>
+      <w:r>
+        <w:t xml:space="preserve"> 96</w:t>
+      </w:r>
+    </w:p>
+    <w:p>
+      <w:pPr>
+        <w:spacing w:before="240"/>
+      </w:pPr>
+      <w:r>
+        <w:rPr>
+          <w:b/>
+        </w:rPr>
+        <w:t>Descrição:</w:t>
+      </w:r>
+      <w:r>
+        <w:t xml:space="preserve"> O recurso é adicionado à tarefa caso o utilizador responda sim aos pop-up(s).</w:t>
+      </w:r>
+    </w:p>
+    <w:p>
+      <w:pPr>
+        <w:spacing w:before="240"/>
+      </w:pPr>
+    </w:p>
+    <w:p>
+      <w:pPr>
+        <w:spacing w:before="240"/>
+      </w:pPr>
+      <w:r>
+        <w:rPr>
+          <w:b/>
+        </w:rPr>
+        <w:t>Nome:</w:t>
+      </w:r>
+      <w:r>
+        <w:t xml:space="preserve"> </w:t>
+      </w:r>
+      <w:r>
+        <w:t xml:space="preserve">Visualizar Diagrama </w:t>
+      </w:r>
+      <w:proofErr w:type="spellStart"/>
+      <w:r>
+        <w:t>PERT</w:t>
+      </w:r>
+      <w:proofErr w:type="spellEnd"/>
+    </w:p>
+    <w:p>
+      <w:pPr>
+        <w:spacing w:before="240"/>
+      </w:pPr>
+      <w:r>
+        <w:rPr>
+          <w:b/>
+        </w:rPr>
+        <w:t>Id:</w:t>
+      </w:r>
+      <w:r>
+        <w:t xml:space="preserve"> 97</w:t>
+      </w:r>
+    </w:p>
+    <w:p>
+      <w:pPr>
+        <w:spacing w:before="240"/>
+      </w:pPr>
+      <w:r>
+        <w:rPr>
+          <w:b/>
+        </w:rPr>
+        <w:t>Descrição:</w:t>
+      </w:r>
+      <w:r>
+        <w:t xml:space="preserve"> O utilizador visualiza o diagrama </w:t>
+      </w:r>
+      <w:proofErr w:type="spellStart"/>
+      <w:r>
+        <w:t>PERT</w:t>
+      </w:r>
+      <w:proofErr w:type="spellEnd"/>
+      <w:r>
+        <w:t>.</w:t>
+      </w:r>
+    </w:p>
+    <w:p>
+      <w:pPr>
+        <w:spacing w:before="240"/>
+      </w:pPr>
+    </w:p>
+    <w:p>
+      <w:pPr>
+        <w:spacing w:before="240"/>
+      </w:pPr>
+      <w:r>
+        <w:rPr>
+          <w:b/>
+        </w:rPr>
+        <w:lastRenderedPageBreak/>
+        <w:t>Nome:</w:t>
+      </w:r>
+      <w:r>
+        <w:t xml:space="preserve"> </w:t>
+      </w:r>
+      <w:r>
+        <w:t xml:space="preserve">Ver </w:t>
+      </w:r>
+      <w:r>
+        <w:t>Nó</w:t>
+      </w:r>
+      <w:r>
+        <w:t xml:space="preserve"> </w:t>
+      </w:r>
+    </w:p>
+    <w:p>
+      <w:pPr>
+        <w:spacing w:before="240"/>
+      </w:pPr>
+      <w:r>
+        <w:rPr>
+          <w:b/>
+        </w:rPr>
+        <w:t>Id:</w:t>
+      </w:r>
+      <w:r>
+        <w:t xml:space="preserve"> 98</w:t>
+      </w:r>
+    </w:p>
+    <w:p>
+      <w:pPr>
+        <w:spacing w:before="240"/>
+      </w:pPr>
+      <w:r>
+        <w:rPr>
+          <w:b/>
+        </w:rPr>
+        <w:t>Descrição:</w:t>
+      </w:r>
+      <w:r>
+        <w:t xml:space="preserve"> O utilizador visualiza um nó do diagrama </w:t>
+      </w:r>
+      <w:proofErr w:type="spellStart"/>
+      <w:r>
+        <w:t>PERT</w:t>
+      </w:r>
+      <w:proofErr w:type="spellEnd"/>
+      <w:r>
+        <w:t>, que representa uma tarefa</w:t>
+      </w:r>
+      <w:r>
+        <w:t>.</w:t>
+      </w:r>
+    </w:p>
+    <w:p>
+      <w:r>
+        <w:br w:type="page"/>
+      </w:r>
+    </w:p>
+    <w:p>
+      <w:pPr>
+        <w:spacing w:before="240"/>
+      </w:pPr>
+    </w:p>
+    <w:p>
+      <w:pPr>
+        <w:spacing w:before="240"/>
+      </w:pPr>
+      <w:r>
+        <w:rPr>
+          <w:b/>
+        </w:rPr>
+        <w:t>Nome:</w:t>
+      </w:r>
+      <w:r>
+        <w:t xml:space="preserve"> </w:t>
+      </w:r>
+      <w:r>
+        <w:t xml:space="preserve">Ver </w:t>
+      </w:r>
+      <w:r>
+        <w:t>D</w:t>
+      </w:r>
+      <w:r>
+        <w:t xml:space="preserve">ata de </w:t>
+      </w:r>
+      <w:r>
+        <w:t>I</w:t>
+      </w:r>
+      <w:r>
+        <w:t>nício</w:t>
+      </w:r>
+      <w:r>
+        <w:t xml:space="preserve"> </w:t>
+      </w:r>
+    </w:p>
+    <w:p>
+      <w:pPr>
+        <w:spacing w:before="240"/>
+      </w:pPr>
+      <w:r>
+        <w:rPr>
+          <w:b/>
+        </w:rPr>
+        <w:t>Id:</w:t>
+      </w:r>
+      <w:r>
         <w:t xml:space="preserve"> 9</w:t>
       </w:r>
       <w:r>
-        <w:t>3</w:t>
+        <w:t>9</w:t>
       </w:r>
     </w:p>
     <w:p>
@@ -440,11 +837,19 @@
         <w:t>Descrição:</w:t>
       </w:r>
       <w:r>
-        <w:t xml:space="preserve"> Utilizador responde ao pop-up recebido</w:t>
-      </w:r>
-      <w:r>
-        <w:t xml:space="preserve"> cancelando-o</w:t>
-      </w:r>
+        <w:t xml:space="preserve"> O utilizador visualiza </w:t>
+      </w:r>
+      <w:r>
+        <w:t>a data de início da tarefa n</w:t>
+      </w:r>
+      <w:r>
+        <w:t xml:space="preserve">o diagrama </w:t>
+      </w:r>
+      <w:proofErr w:type="spellStart"/>
+      <w:r>
+        <w:t>PERT</w:t>
+      </w:r>
+      <w:proofErr w:type="spellEnd"/>
       <w:r>
         <w:t>.</w:t>
       </w:r>
@@ -468,7 +873,7 @@
         <w:t xml:space="preserve"> </w:t>
       </w:r>
       <w:r>
-        <w:t>Responder sim</w:t>
+        <w:t>Ver Data de Fim</w:t>
       </w:r>
       <w:r>
         <w:t xml:space="preserve"> </w:t>
@@ -485,10 +890,7 @@
         <w:t>Id:</w:t>
       </w:r>
       <w:r>
-        <w:t xml:space="preserve"> 9</w:t>
-      </w:r>
-      <w:r>
-        <w:t>4</w:t>
+        <w:t xml:space="preserve"> 100</w:t>
       </w:r>
     </w:p>
     <w:p>
@@ -502,11 +904,13 @@
         <w:t>Descrição:</w:t>
       </w:r>
       <w:r>
-        <w:t xml:space="preserve"> Utilizador responde ao pop-up recebido </w:t>
-      </w:r>
-      <w:r>
-        <w:t>respondendo que sim</w:t>
-      </w:r>
+        <w:t xml:space="preserve"> O utilizador visualiza a data de fim da tarefa no diagrama </w:t>
+      </w:r>
+      <w:proofErr w:type="spellStart"/>
+      <w:r>
+        <w:t>PERT</w:t>
+      </w:r>
+      <w:proofErr w:type="spellEnd"/>
       <w:r>
         <w:t>.</w:t>
       </w:r>
@@ -514,9 +918,6 @@
     <w:p>
       <w:pPr>
         <w:spacing w:before="240"/>
-        <w:rPr>
-          <w:b/>
-        </w:rPr>
       </w:pPr>
     </w:p>
     <w:p>
@@ -533,10 +934,7 @@
         <w:t xml:space="preserve"> </w:t>
       </w:r>
       <w:r>
-        <w:t xml:space="preserve">Responder </w:t>
-      </w:r>
-      <w:r>
-        <w:t>não</w:t>
+        <w:t>Ver Duração</w:t>
       </w:r>
       <w:r>
         <w:t xml:space="preserve"> </w:t>
@@ -553,10 +951,7 @@
         <w:t>Id:</w:t>
       </w:r>
       <w:r>
-        <w:t xml:space="preserve"> 9</w:t>
-      </w:r>
-      <w:r>
-        <w:t>5</w:t>
+        <w:t xml:space="preserve"> 101</w:t>
       </w:r>
     </w:p>
     <w:p>
@@ -570,11 +965,13 @@
         <w:t>Descrição:</w:t>
       </w:r>
       <w:r>
-        <w:t xml:space="preserve"> Utilizador responde ao pop-up recebido respondendo que </w:t>
-      </w:r>
-      <w:r>
-        <w:t>não</w:t>
-      </w:r>
+        <w:t xml:space="preserve"> O utilizador visualiza a duração da tarefa no diagrama </w:t>
+      </w:r>
+      <w:proofErr w:type="spellStart"/>
+      <w:r>
+        <w:t>PERT</w:t>
+      </w:r>
+      <w:proofErr w:type="spellEnd"/>
       <w:r>
         <w:t>.</w:t>
       </w:r>
@@ -598,7 +995,7 @@
         <w:t xml:space="preserve"> </w:t>
       </w:r>
       <w:r>
-        <w:t>Adicionar recurso à tarefa.</w:t>
+        <w:t>Ver Recursos</w:t>
       </w:r>
       <w:r>
         <w:t xml:space="preserve"> </w:t>
@@ -615,10 +1012,7 @@
         <w:t>Id:</w:t>
       </w:r>
       <w:r>
-        <w:t xml:space="preserve"> 9</w:t>
-      </w:r>
-      <w:r>
-        <w:t>6</w:t>
+        <w:t xml:space="preserve"> 102</w:t>
       </w:r>
     </w:p>
     <w:p>
@@ -632,44 +1026,38 @@
         <w:t>Descrição:</w:t>
       </w:r>
       <w:r>
+        <w:t xml:space="preserve"> O utilizador visualiza o nome dos recursos associados à tarefa no diagrama </w:t>
+      </w:r>
+      <w:proofErr w:type="spellStart"/>
+      <w:r>
+        <w:t>PERT</w:t>
+      </w:r>
+      <w:proofErr w:type="spellEnd"/>
+      <w:r>
+        <w:t>.</w:t>
+      </w:r>
+    </w:p>
+    <w:p>
+      <w:pPr>
+        <w:spacing w:before="240"/>
+      </w:pPr>
+    </w:p>
+    <w:p>
+      <w:pPr>
+        <w:spacing w:before="240"/>
+      </w:pPr>
+      <w:r>
+        <w:rPr>
+          <w:b/>
+        </w:rPr>
+        <w:t>Nome:</w:t>
+      </w:r>
+      <w:r>
         <w:t xml:space="preserve"> </w:t>
       </w:r>
       <w:r>
-        <w:t>O recurso é adicionado à tarefa caso o utilizador responda sim aos pop-up(s).</w:t>
-      </w:r>
-    </w:p>
-    <w:p>
-      <w:pPr>
-        <w:spacing w:before="240"/>
-      </w:pPr>
-    </w:p>
-    <w:p>
-      <w:pPr>
-        <w:spacing w:before="240"/>
-      </w:pPr>
-      <w:r>
-        <w:rPr>
-          <w:b/>
-        </w:rPr>
-        <w:t>Nome:</w:t>
-      </w:r>
-      <w:r>
-        <w:t xml:space="preserve"> </w:t>
-      </w:r>
-      <w:r>
-        <w:t xml:space="preserve">Visualizar </w:t>
-      </w:r>
-      <w:r>
-        <w:t>D</w:t>
-      </w:r>
-      <w:r>
-        <w:t xml:space="preserve">iagrama </w:t>
-      </w:r>
-      <w:proofErr w:type="spellStart"/>
-      <w:r>
-        <w:t>PERT</w:t>
-      </w:r>
-      <w:proofErr w:type="spellEnd"/>
+        <w:t>Ver Nome</w:t>
+      </w:r>
     </w:p>
     <w:p>
       <w:pPr>
@@ -682,10 +1070,7 @@
         <w:t>Id:</w:t>
       </w:r>
       <w:r>
-        <w:t xml:space="preserve"> 9</w:t>
-      </w:r>
-      <w:r>
-        <w:t>7</w:t>
+        <w:t xml:space="preserve"> 103</w:t>
       </w:r>
     </w:p>
     <w:p>
@@ -699,477 +1084,7 @@
         <w:t>Descrição:</w:t>
       </w:r>
       <w:r>
-        <w:t xml:space="preserve"> O </w:t>
-      </w:r>
-      <w:r>
-        <w:t xml:space="preserve">utilizador visualiza o diagrama </w:t>
-      </w:r>
-      <w:proofErr w:type="spellStart"/>
-      <w:r>
-        <w:t>PERT</w:t>
-      </w:r>
-      <w:proofErr w:type="spellEnd"/>
-      <w:r>
-        <w:t>.</w:t>
-      </w:r>
-    </w:p>
-    <w:p>
-      <w:pPr>
-        <w:spacing w:before="240"/>
-      </w:pPr>
-    </w:p>
-    <w:p>
-      <w:pPr>
-        <w:spacing w:before="240"/>
-      </w:pPr>
-      <w:r>
-        <w:rPr>
-          <w:b/>
-        </w:rPr>
-        <w:t>Nome:</w:t>
-      </w:r>
-      <w:r>
-        <w:t xml:space="preserve"> </w:t>
-      </w:r>
-      <w:r>
-        <w:t xml:space="preserve">Ver </w:t>
-      </w:r>
-      <w:r>
-        <w:t>Nó</w:t>
-      </w:r>
-      <w:r>
-        <w:t xml:space="preserve"> </w:t>
-      </w:r>
-    </w:p>
-    <w:p>
-      <w:pPr>
-        <w:spacing w:before="240"/>
-      </w:pPr>
-      <w:r>
-        <w:rPr>
-          <w:b/>
-        </w:rPr>
-        <w:t>Id:</w:t>
-      </w:r>
-      <w:r>
-        <w:t xml:space="preserve"> 9</w:t>
-      </w:r>
-      <w:r>
-        <w:t>8</w:t>
-      </w:r>
-    </w:p>
-    <w:p>
-      <w:pPr>
-        <w:spacing w:before="240"/>
-      </w:pPr>
-      <w:r>
-        <w:rPr>
-          <w:b/>
-        </w:rPr>
-        <w:t>Descrição:</w:t>
-      </w:r>
-      <w:r>
-        <w:t xml:space="preserve"> O utilizador visualiza </w:t>
-      </w:r>
-      <w:r>
-        <w:t>um nó do</w:t>
-      </w:r>
-      <w:r>
-        <w:t xml:space="preserve"> diagrama </w:t>
-      </w:r>
-      <w:proofErr w:type="spellStart"/>
-      <w:r>
-        <w:t>PERT</w:t>
-      </w:r>
-      <w:proofErr w:type="spellEnd"/>
-      <w:r>
-        <w:t>, que representa uma tarefa</w:t>
-      </w:r>
-      <w:r>
-        <w:t>.</w:t>
-      </w:r>
-    </w:p>
-    <w:p>
-      <w:r>
-        <w:br w:type="page"/>
-      </w:r>
-    </w:p>
-    <w:p>
-      <w:pPr>
-        <w:spacing w:before="240"/>
-      </w:pPr>
-    </w:p>
-    <w:p>
-      <w:pPr>
-        <w:spacing w:before="240"/>
-      </w:pPr>
-      <w:r>
-        <w:rPr>
-          <w:b/>
-        </w:rPr>
-        <w:t>Nome:</w:t>
-      </w:r>
-      <w:r>
-        <w:t xml:space="preserve"> </w:t>
-      </w:r>
-      <w:r>
-        <w:t>Ver</w:t>
-      </w:r>
-      <w:r>
-        <w:t xml:space="preserve"> </w:t>
-      </w:r>
-      <w:r>
-        <w:t>D</w:t>
-      </w:r>
-      <w:r>
-        <w:t xml:space="preserve">ata de </w:t>
-      </w:r>
-      <w:r>
-        <w:t>I</w:t>
-      </w:r>
-      <w:r>
-        <w:t>nício</w:t>
-      </w:r>
-      <w:r>
-        <w:t xml:space="preserve"> </w:t>
-      </w:r>
-    </w:p>
-    <w:p>
-      <w:pPr>
-        <w:spacing w:before="240"/>
-      </w:pPr>
-      <w:r>
-        <w:rPr>
-          <w:b/>
-        </w:rPr>
-        <w:t>Id:</w:t>
-      </w:r>
-      <w:r>
-        <w:t xml:space="preserve"> 9</w:t>
-      </w:r>
-      <w:r>
-        <w:t>9</w:t>
-      </w:r>
-    </w:p>
-    <w:p>
-      <w:pPr>
-        <w:spacing w:before="240"/>
-      </w:pPr>
-      <w:r>
-        <w:rPr>
-          <w:b/>
-        </w:rPr>
-        <w:t>Descrição:</w:t>
-      </w:r>
-      <w:r>
-        <w:t xml:space="preserve"> O utilizador visualiza </w:t>
-      </w:r>
-      <w:r>
-        <w:t>a data de início da tarefa n</w:t>
-      </w:r>
-      <w:r>
-        <w:t xml:space="preserve">o diagrama </w:t>
-      </w:r>
-      <w:proofErr w:type="spellStart"/>
-      <w:r>
-        <w:t>PERT</w:t>
-      </w:r>
-      <w:proofErr w:type="spellEnd"/>
-      <w:r>
-        <w:t>.</w:t>
-      </w:r>
-    </w:p>
-    <w:p>
-      <w:pPr>
-        <w:spacing w:before="240"/>
-      </w:pPr>
-    </w:p>
-    <w:p>
-      <w:pPr>
-        <w:spacing w:before="240"/>
-      </w:pPr>
-      <w:r>
-        <w:rPr>
-          <w:b/>
-        </w:rPr>
-        <w:t>Nome:</w:t>
-      </w:r>
-      <w:r>
-        <w:t xml:space="preserve"> </w:t>
-      </w:r>
-      <w:r>
-        <w:t xml:space="preserve">Ver Data de </w:t>
-      </w:r>
-      <w:r>
-        <w:t>Fim</w:t>
-      </w:r>
-      <w:r>
-        <w:t xml:space="preserve"> </w:t>
-      </w:r>
-    </w:p>
-    <w:p>
-      <w:pPr>
-        <w:spacing w:before="240"/>
-      </w:pPr>
-      <w:r>
-        <w:rPr>
-          <w:b/>
-        </w:rPr>
-        <w:t>Id:</w:t>
-      </w:r>
-      <w:r>
-        <w:t xml:space="preserve"> </w:t>
-      </w:r>
-      <w:r>
-        <w:t>100</w:t>
-      </w:r>
-    </w:p>
-    <w:p>
-      <w:pPr>
-        <w:spacing w:before="240"/>
-      </w:pPr>
-      <w:r>
-        <w:rPr>
-          <w:b/>
-        </w:rPr>
-        <w:t>Descrição:</w:t>
-      </w:r>
-      <w:r>
-        <w:t xml:space="preserve"> O utilizador visualiza a data de </w:t>
-      </w:r>
-      <w:r>
-        <w:t>fim</w:t>
-      </w:r>
-      <w:r>
-        <w:t xml:space="preserve"> d</w:t>
-      </w:r>
-      <w:r>
-        <w:t>a tarefa n</w:t>
-      </w:r>
-      <w:r>
-        <w:t xml:space="preserve">o diagrama </w:t>
-      </w:r>
-      <w:proofErr w:type="spellStart"/>
-      <w:r>
-        <w:t>PERT</w:t>
-      </w:r>
-      <w:proofErr w:type="spellEnd"/>
-      <w:r>
-        <w:t>.</w:t>
-      </w:r>
-    </w:p>
-    <w:p>
-      <w:pPr>
-        <w:spacing w:before="240"/>
-      </w:pPr>
-    </w:p>
-    <w:p>
-      <w:pPr>
-        <w:spacing w:before="240"/>
-      </w:pPr>
-      <w:r>
-        <w:rPr>
-          <w:b/>
-        </w:rPr>
-        <w:t>Nome:</w:t>
-      </w:r>
-      <w:r>
-        <w:t xml:space="preserve"> </w:t>
-      </w:r>
-      <w:r>
-        <w:t xml:space="preserve">Ver </w:t>
-      </w:r>
-      <w:r>
-        <w:t>Duração</w:t>
-      </w:r>
-      <w:r>
-        <w:t xml:space="preserve"> </w:t>
-      </w:r>
-    </w:p>
-    <w:p>
-      <w:pPr>
-        <w:spacing w:before="240"/>
-      </w:pPr>
-      <w:r>
-        <w:rPr>
-          <w:b/>
-        </w:rPr>
-        <w:t>Id:</w:t>
-      </w:r>
-      <w:r>
-        <w:t xml:space="preserve"> </w:t>
-      </w:r>
-      <w:r>
-        <w:t>101</w:t>
-      </w:r>
-    </w:p>
-    <w:p>
-      <w:pPr>
-        <w:spacing w:before="240"/>
-      </w:pPr>
-      <w:r>
-        <w:rPr>
-          <w:b/>
-        </w:rPr>
-        <w:t>Descrição:</w:t>
-      </w:r>
-      <w:r>
-        <w:t xml:space="preserve"> O utilizador visualiza a </w:t>
-      </w:r>
-      <w:r>
-        <w:t>duração</w:t>
-      </w:r>
-      <w:r>
-        <w:t xml:space="preserve"> da tarefa no diagrama </w:t>
-      </w:r>
-      <w:proofErr w:type="spellStart"/>
-      <w:r>
-        <w:t>PERT</w:t>
-      </w:r>
-      <w:proofErr w:type="spellEnd"/>
-      <w:r>
-        <w:t>.</w:t>
-      </w:r>
-    </w:p>
-    <w:p>
-      <w:pPr>
-        <w:spacing w:before="240"/>
-      </w:pPr>
-    </w:p>
-    <w:p>
-      <w:pPr>
-        <w:spacing w:before="240"/>
-      </w:pPr>
-      <w:r>
-        <w:rPr>
-          <w:b/>
-        </w:rPr>
-        <w:t>Nome:</w:t>
-      </w:r>
-      <w:r>
-        <w:t xml:space="preserve"> </w:t>
-      </w:r>
-      <w:r>
-        <w:t xml:space="preserve">Ver </w:t>
-      </w:r>
-      <w:r>
-        <w:t>Recursos</w:t>
-      </w:r>
-      <w:r>
-        <w:t xml:space="preserve"> </w:t>
-      </w:r>
-    </w:p>
-    <w:p>
-      <w:pPr>
-        <w:spacing w:before="240"/>
-      </w:pPr>
-      <w:r>
-        <w:rPr>
-          <w:b/>
-        </w:rPr>
-        <w:t>Id:</w:t>
-      </w:r>
-      <w:r>
-        <w:t xml:space="preserve"> 10</w:t>
-      </w:r>
-      <w:r>
-        <w:t>2</w:t>
-      </w:r>
-    </w:p>
-    <w:p>
-      <w:pPr>
-        <w:spacing w:before="240"/>
-      </w:pPr>
-      <w:r>
-        <w:rPr>
-          <w:b/>
-        </w:rPr>
-        <w:t>Descrição:</w:t>
-      </w:r>
-      <w:r>
-        <w:t xml:space="preserve"> O utilizador visualiza </w:t>
-      </w:r>
-      <w:r>
-        <w:t>o nome dos recursos associados</w:t>
-      </w:r>
-      <w:r>
-        <w:t xml:space="preserve"> </w:t>
-      </w:r>
-      <w:r>
-        <w:t>à</w:t>
-      </w:r>
-      <w:r>
-        <w:t xml:space="preserve"> tarefa no diagrama </w:t>
-      </w:r>
-      <w:proofErr w:type="spellStart"/>
-      <w:r>
-        <w:t>PERT</w:t>
-      </w:r>
-      <w:proofErr w:type="spellEnd"/>
-      <w:r>
-        <w:t>.</w:t>
-      </w:r>
-    </w:p>
-    <w:p>
-      <w:pPr>
-        <w:spacing w:before="240"/>
-      </w:pPr>
-    </w:p>
-    <w:p>
-      <w:pPr>
-        <w:spacing w:before="240"/>
-      </w:pPr>
-      <w:r>
-        <w:rPr>
-          <w:b/>
-        </w:rPr>
-        <w:t>Nome:</w:t>
-      </w:r>
-      <w:r>
-        <w:t xml:space="preserve"> </w:t>
-      </w:r>
-      <w:r>
-        <w:t xml:space="preserve">Ver </w:t>
-      </w:r>
-      <w:r>
-        <w:t>Nome</w:t>
-      </w:r>
-    </w:p>
-    <w:p>
-      <w:pPr>
-        <w:spacing w:before="240"/>
-      </w:pPr>
-      <w:r>
-        <w:rPr>
-          <w:b/>
-        </w:rPr>
-        <w:t>Id:</w:t>
-      </w:r>
-      <w:r>
-        <w:t xml:space="preserve"> 10</w:t>
-      </w:r>
-      <w:r>
-        <w:t>3</w:t>
-      </w:r>
-    </w:p>
-    <w:p>
-      <w:pPr>
-        <w:spacing w:before="240"/>
-      </w:pPr>
-      <w:r>
-        <w:rPr>
-          <w:b/>
-        </w:rPr>
-        <w:t>Descrição:</w:t>
-      </w:r>
-      <w:r>
-        <w:t xml:space="preserve"> O utilizador visualiza o nome </w:t>
-      </w:r>
-      <w:r>
-        <w:t>da</w:t>
-      </w:r>
-      <w:r>
-        <w:t xml:space="preserve"> tarefa no diagrama </w:t>
+        <w:t xml:space="preserve"> O utilizador visualiza o nome da tarefa no diagrama </w:t>
       </w:r>
       <w:proofErr w:type="spellStart"/>
       <w:r>
@@ -1622,7 +1537,7 @@
   <w:style w:type="paragraph" w:default="1" w:styleId="Normal">
     <w:name w:val="Normal"/>
     <w:qFormat/>
-    <w:rsid w:val="00C72FDF"/>
+    <w:rsid w:val="00956F44"/>
   </w:style>
   <w:style w:type="paragraph" w:styleId="Ttulo1">
     <w:name w:val="heading 1"/>

</xml_diff>